<commit_message>
final tweaks to presentation script
</commit_message>
<xml_diff>
--- a/Presentation/bootcamp_presentation_script_9_29.docx
+++ b/Presentation/bootcamp_presentation_script_9_29.docx
@@ -2,6 +2,7 @@
 <file path=word/document.xml><?xml version="1.0" encoding="utf-8"?>
 <w:document xmlns:wpc="http://schemas.microsoft.com/office/word/2010/wordprocessingCanvas" xmlns:cx="http://schemas.microsoft.com/office/drawing/2014/chartex" xmlns:cx1="http://schemas.microsoft.com/office/drawing/2015/9/8/chartex" xmlns:cx2="http://schemas.microsoft.com/office/drawing/2015/10/21/chartex" xmlns:cx3="http://schemas.microsoft.com/office/drawing/2016/5/9/chartex" xmlns:cx4="http://schemas.microsoft.com/office/drawing/2016/5/10/chartex" xmlns:cx5="http://schemas.microsoft.com/office/drawing/2016/5/11/chartex" xmlns:cx6="http://schemas.microsoft.com/office/drawing/2016/5/12/chartex" xmlns:cx7="http://schemas.microsoft.com/office/drawing/2016/5/13/chartex" xmlns:cx8="http://schemas.microsoft.com/office/drawing/2016/5/14/chartex" xmlns:mc="http://schemas.openxmlformats.org/markup-compatibility/2006" xmlns:aink="http://schemas.microsoft.com/office/drawing/2016/ink" xmlns:am3d="http://schemas.microsoft.com/office/drawing/2017/model3d" xmlns:o="urn:schemas-microsoft-com:office:office" xmlns:r="http://schemas.openxmlformats.org/officeDocument/2006/relationships" xmlns:m="http://schemas.openxmlformats.org/officeDocument/2006/math" xmlns:v="urn:schemas-microsoft-com:vml" xmlns:wp14="http://schemas.microsoft.com/office/word/2010/wordprocessingDrawing" xmlns:wp="http://schemas.openxmlformats.org/drawingml/2006/wordprocessingDrawing" xmlns:w10="urn:schemas-microsoft-com:office:word" xmlns:w="http://schemas.openxmlformats.org/wordprocessingml/2006/main" xmlns:w14="http://schemas.microsoft.com/office/word/2010/wordml" xmlns:w15="http://schemas.microsoft.com/office/word/2012/wordml" xmlns:w16cex="http://schemas.microsoft.com/office/word/2018/wordml/cex" xmlns:w16cid="http://schemas.microsoft.com/office/word/2016/wordml/cid" xmlns:w16="http://schemas.microsoft.com/office/word/2018/wordml" xmlns:w16sdtdh="http://schemas.microsoft.com/office/word/2020/wordml/sdtdatahash" xmlns:w16se="http://schemas.microsoft.com/office/word/2015/wordml/symex" xmlns:wpg="http://schemas.microsoft.com/office/word/2010/wordprocessingGroup" xmlns:wpi="http://schemas.microsoft.com/office/word/2010/wordprocessingInk" xmlns:wne="http://schemas.microsoft.com/office/word/2006/wordml" xmlns:wps="http://schemas.microsoft.com/office/word/2010/wordprocessingShape" mc:Ignorable="w14 w15 w16se w16cid w16 w16cex w16sdtdh wp14">
   <w:body>
+    <w:p/>
     <w:p>
       <w:pPr>
         <w:shd w:val="clear" w:color="auto" w:fill="F8F8F8"/>
@@ -692,6 +693,7 @@
           <w:sz w:val="23"/>
           <w:szCs w:val="23"/>
         </w:rPr>
+        <w:lastRenderedPageBreak/>
         <w:t>Meet Sam.</w:t>
       </w:r>
     </w:p>
@@ -718,7 +720,6 @@
           <w:sz w:val="23"/>
           <w:szCs w:val="23"/>
         </w:rPr>
-        <w:lastRenderedPageBreak/>
         <w:t>He got a few promotions and is now an up-and-coming movie exec ready to launch the next blockbuster hit.</w:t>
       </w:r>
     </w:p>
@@ -1211,7 +1212,7 @@
           <w:sz w:val="23"/>
           <w:szCs w:val="23"/>
         </w:rPr>
-        <w:t>The files included:</w:t>
+        <w:t>Our files included:</w:t>
       </w:r>
     </w:p>
     <w:p>
@@ -1335,6 +1336,7 @@
           <w:sz w:val="23"/>
           <w:szCs w:val="23"/>
         </w:rPr>
+        <w:lastRenderedPageBreak/>
         <w:t xml:space="preserve">and </w:t>
       </w:r>
       <w:proofErr w:type="gramStart"/>
@@ -1381,7 +1383,6 @@
           <w:sz w:val="23"/>
           <w:szCs w:val="23"/>
         </w:rPr>
-        <w:lastRenderedPageBreak/>
         <w:t>(ADVANCE TO SLIDE 12 – unmanageable variety)</w:t>
       </w:r>
     </w:p>
@@ -2101,6 +2102,7 @@
           <w:sz w:val="23"/>
           <w:szCs w:val="23"/>
         </w:rPr>
+        <w:lastRenderedPageBreak/>
         <w:t>We had priors about what could predict movie success. And a few of those features jumped out at us when we began poking around the raw and clean versions of the data.</w:t>
       </w:r>
     </w:p>
@@ -2127,7 +2129,6 @@
           <w:sz w:val="23"/>
           <w:szCs w:val="23"/>
         </w:rPr>
-        <w:lastRenderedPageBreak/>
         <w:t xml:space="preserve">For instance, there seemed to be a </w:t>
       </w:r>
       <w:proofErr w:type="gramStart"/>
@@ -2682,6 +2683,7 @@
           <w:sz w:val="23"/>
           <w:szCs w:val="23"/>
         </w:rPr>
+        <w:lastRenderedPageBreak/>
         <w:t>Average Vote by Release year:</w:t>
       </w:r>
     </w:p>
@@ -2708,7 +2710,6 @@
           <w:sz w:val="23"/>
           <w:szCs w:val="23"/>
         </w:rPr>
-        <w:lastRenderedPageBreak/>
         <w:t>Just quickly circle back to that potential, negative correlation between release year and scores could be due to drop-off in number of recent projects – data is not updated/pandemic releases held back, etc.)</w:t>
       </w:r>
     </w:p>
@@ -2741,90 +2742,26 @@
     <w:p>
       <w:pPr>
         <w:numPr>
-          <w:ilvl w:val="0"/>
-          <w:numId w:val="53"/>
+          <w:ilvl w:val="1"/>
+          <w:numId w:val="52"/>
         </w:numPr>
         <w:shd w:val="clear" w:color="auto" w:fill="F8F8F8"/>
         <w:spacing w:before="100" w:beforeAutospacing="1" w:after="0" w:line="240" w:lineRule="auto"/>
-        <w:ind w:left="1980"/>
-        <w:rPr>
-          <w:rFonts w:ascii="Arial" w:eastAsia="Times New Roman" w:hAnsi="Arial" w:cs="Arial"/>
-          <w:color w:val="1D1C1D"/>
-          <w:sz w:val="23"/>
-          <w:szCs w:val="23"/>
-        </w:rPr>
-      </w:pPr>
-      <w:r>
-        <w:rPr>
-          <w:rFonts w:ascii="Arial" w:eastAsia="Times New Roman" w:hAnsi="Arial" w:cs="Arial"/>
-          <w:color w:val="1D1C1D"/>
-          <w:sz w:val="23"/>
-          <w:szCs w:val="23"/>
-        </w:rPr>
-        <w:t>We e</w:t>
-      </w:r>
-      <w:r>
-        <w:rPr>
-          <w:rFonts w:ascii="Arial" w:eastAsia="Times New Roman" w:hAnsi="Arial" w:cs="Arial"/>
-          <w:color w:val="1D1C1D"/>
-          <w:sz w:val="23"/>
-          <w:szCs w:val="23"/>
-        </w:rPr>
-        <w:t xml:space="preserve">xplored </w:t>
-      </w:r>
-      <w:r>
-        <w:rPr>
-          <w:rFonts w:ascii="Arial" w:eastAsia="Times New Roman" w:hAnsi="Arial" w:cs="Arial"/>
-          <w:color w:val="1D1C1D"/>
-          <w:sz w:val="23"/>
-          <w:szCs w:val="23"/>
-        </w:rPr>
-        <w:t xml:space="preserve">the </w:t>
-      </w:r>
-      <w:r>
-        <w:rPr>
-          <w:rFonts w:ascii="Arial" w:eastAsia="Times New Roman" w:hAnsi="Arial" w:cs="Arial"/>
-          <w:color w:val="1D1C1D"/>
-          <w:sz w:val="23"/>
-          <w:szCs w:val="23"/>
-        </w:rPr>
-        <w:t>director</w:t>
-      </w:r>
-      <w:r>
-        <w:rPr>
-          <w:rFonts w:ascii="Arial" w:eastAsia="Times New Roman" w:hAnsi="Arial" w:cs="Arial"/>
-          <w:color w:val="1D1C1D"/>
-          <w:sz w:val="23"/>
-          <w:szCs w:val="23"/>
-        </w:rPr>
-        <w:t xml:space="preserve"> category as a </w:t>
-      </w:r>
-      <w:r>
-        <w:rPr>
-          <w:rFonts w:ascii="Arial" w:eastAsia="Times New Roman" w:hAnsi="Arial" w:cs="Arial"/>
-          <w:color w:val="1D1C1D"/>
-          <w:sz w:val="23"/>
-          <w:szCs w:val="23"/>
-        </w:rPr>
-        <w:t xml:space="preserve">variable, </w:t>
-      </w:r>
-      <w:r>
-        <w:rPr>
-          <w:rFonts w:ascii="Arial" w:eastAsia="Times New Roman" w:hAnsi="Arial" w:cs="Arial"/>
-          <w:color w:val="1D1C1D"/>
-          <w:sz w:val="23"/>
-          <w:szCs w:val="23"/>
-        </w:rPr>
-        <w:t xml:space="preserve">creating features based on the number </w:t>
-      </w:r>
-      <w:r>
-        <w:rPr>
-          <w:rFonts w:ascii="Arial" w:eastAsia="Times New Roman" w:hAnsi="Arial" w:cs="Arial"/>
-          <w:color w:val="1D1C1D"/>
-          <w:sz w:val="23"/>
-          <w:szCs w:val="23"/>
-        </w:rPr>
-        <w:t>of film credits and number that qualified as a ‘</w:t>
+        <w:rPr>
+          <w:rFonts w:ascii="Arial" w:eastAsia="Times New Roman" w:hAnsi="Arial" w:cs="Arial"/>
+          <w:color w:val="1D1C1D"/>
+          <w:sz w:val="23"/>
+          <w:szCs w:val="23"/>
+        </w:rPr>
+      </w:pPr>
+      <w:r>
+        <w:rPr>
+          <w:rFonts w:ascii="Arial" w:eastAsia="Times New Roman" w:hAnsi="Arial" w:cs="Arial"/>
+          <w:color w:val="1D1C1D"/>
+          <w:sz w:val="23"/>
+          <w:szCs w:val="23"/>
+        </w:rPr>
+        <w:t>We explored the director category as a variable, creating features based on the number of film credits and number that qualified as a ‘</w:t>
       </w:r>
       <w:proofErr w:type="gramStart"/>
       <w:r>
@@ -2844,16 +2781,7 @@
           <w:sz w:val="23"/>
           <w:szCs w:val="23"/>
         </w:rPr>
-        <w:t xml:space="preserve"> based on our definition</w:t>
-      </w:r>
-      <w:r>
-        <w:rPr>
-          <w:rFonts w:ascii="Arial" w:eastAsia="Times New Roman" w:hAnsi="Arial" w:cs="Arial"/>
-          <w:color w:val="1D1C1D"/>
-          <w:sz w:val="23"/>
-          <w:szCs w:val="23"/>
-        </w:rPr>
-        <w:t xml:space="preserve"> of the term. Ultimately, as Rose mentioned, it was too difficult to liberate and use as a feature in this model.</w:t>
+        <w:t xml:space="preserve"> based on our definition of the term. Ultimately, as Rose mentioned, it was too difficult to liberate and use as a feature in this model.</w:t>
       </w:r>
     </w:p>
     <w:p>
@@ -2872,23 +2800,6 @@
           <w:szCs w:val="23"/>
         </w:rPr>
       </w:pPr>
-    </w:p>
-    <w:p>
-      <w:pPr>
-        <w:numPr>
-          <w:ilvl w:val="0"/>
-          <w:numId w:val="53"/>
-        </w:numPr>
-        <w:shd w:val="clear" w:color="auto" w:fill="F8F8F8"/>
-        <w:spacing w:before="100" w:beforeAutospacing="1" w:after="0" w:line="240" w:lineRule="auto"/>
-        <w:ind w:left="1980"/>
-        <w:rPr>
-          <w:rFonts w:ascii="Arial" w:eastAsia="Times New Roman" w:hAnsi="Arial" w:cs="Arial"/>
-          <w:color w:val="1D1C1D"/>
-          <w:sz w:val="23"/>
-          <w:szCs w:val="23"/>
-        </w:rPr>
-      </w:pPr>
       <w:r>
         <w:rPr>
           <w:rFonts w:ascii="Arial" w:eastAsia="Times New Roman" w:hAnsi="Arial" w:cs="Arial"/>
@@ -3361,6 +3272,7 @@
           <w:sz w:val="23"/>
           <w:szCs w:val="23"/>
         </w:rPr>
+        <w:lastRenderedPageBreak/>
         <w:t>(ADVANCE TO SLIDE 26 – call out of models)</w:t>
       </w:r>
     </w:p>
@@ -3387,7 +3299,6 @@
           <w:sz w:val="23"/>
           <w:szCs w:val="23"/>
         </w:rPr>
-        <w:lastRenderedPageBreak/>
         <w:t>We looked at random forest, logistic regression and support vector machine,</w:t>
       </w:r>
     </w:p>
@@ -3646,27 +3557,6 @@
     </w:p>
     <w:p>
       <w:pPr>
-        <w:shd w:val="clear" w:color="auto" w:fill="F8F8F8"/>
-        <w:spacing w:after="0" w:line="240" w:lineRule="auto"/>
-        <w:rPr>
-          <w:rFonts w:ascii="Arial" w:eastAsia="Times New Roman" w:hAnsi="Arial" w:cs="Arial"/>
-          <w:color w:val="1D1C1D"/>
-          <w:sz w:val="23"/>
-          <w:szCs w:val="23"/>
-        </w:rPr>
-      </w:pPr>
-      <w:r>
-        <w:rPr>
-          <w:rFonts w:ascii="Arial" w:eastAsia="Times New Roman" w:hAnsi="Arial" w:cs="Arial"/>
-          <w:color w:val="1D1C1D"/>
-          <w:sz w:val="23"/>
-          <w:szCs w:val="23"/>
-        </w:rPr>
-        <w:t>And low f1 means precision and recall are not in balance.</w:t>
-      </w:r>
-    </w:p>
-    <w:p>
-      <w:pPr>
         <w:numPr>
           <w:ilvl w:val="0"/>
           <w:numId w:val="72"/>
@@ -3688,33 +3578,7 @@
           <w:sz w:val="23"/>
           <w:szCs w:val="23"/>
         </w:rPr>
-        <w:t>Advance to slide – deep learning models)</w:t>
-      </w:r>
-    </w:p>
-    <w:p>
-      <w:pPr>
-        <w:numPr>
-          <w:ilvl w:val="0"/>
-          <w:numId w:val="72"/>
-        </w:numPr>
-        <w:shd w:val="clear" w:color="auto" w:fill="F8F8F8"/>
-        <w:spacing w:before="100" w:beforeAutospacing="1" w:after="0" w:line="240" w:lineRule="auto"/>
-        <w:ind w:left="1560"/>
-        <w:rPr>
-          <w:rFonts w:ascii="Arial" w:eastAsia="Times New Roman" w:hAnsi="Arial" w:cs="Arial"/>
-          <w:color w:val="1D1C1D"/>
-          <w:sz w:val="23"/>
-          <w:szCs w:val="23"/>
-        </w:rPr>
-      </w:pPr>
-      <w:r>
-        <w:rPr>
-          <w:rFonts w:ascii="Arial" w:eastAsia="Times New Roman" w:hAnsi="Arial" w:cs="Arial"/>
-          <w:color w:val="1D1C1D"/>
-          <w:sz w:val="23"/>
-          <w:szCs w:val="23"/>
-        </w:rPr>
-        <w:t>And we looked at different iterations of the deep learning models and learned something interesting</w:t>
+        <w:t>And low f1 means precision and recall are not in balance.</w:t>
       </w:r>
     </w:p>
     <w:p>
@@ -3741,6 +3605,32 @@
           <w:szCs w:val="23"/>
         </w:rPr>
         <w:t>(ADVANCE TO SLIDE 31 – EPOCH Graphs)</w:t>
+      </w:r>
+    </w:p>
+    <w:p>
+      <w:pPr>
+        <w:numPr>
+          <w:ilvl w:val="0"/>
+          <w:numId w:val="74"/>
+        </w:numPr>
+        <w:shd w:val="clear" w:color="auto" w:fill="F8F8F8"/>
+        <w:spacing w:before="100" w:beforeAutospacing="1" w:after="0" w:line="240" w:lineRule="auto"/>
+        <w:ind w:left="1560"/>
+        <w:rPr>
+          <w:rFonts w:ascii="Arial" w:eastAsia="Times New Roman" w:hAnsi="Arial" w:cs="Arial"/>
+          <w:color w:val="1D1C1D"/>
+          <w:sz w:val="23"/>
+          <w:szCs w:val="23"/>
+        </w:rPr>
+      </w:pPr>
+      <w:r>
+        <w:rPr>
+          <w:rFonts w:ascii="Arial" w:eastAsia="Times New Roman" w:hAnsi="Arial" w:cs="Arial"/>
+          <w:color w:val="1D1C1D"/>
+          <w:sz w:val="23"/>
+          <w:szCs w:val="23"/>
+        </w:rPr>
+        <w:t>And we looked at different iterations of the deep learning models and learned something interesting.</w:t>
       </w:r>
     </w:p>
     <w:p>
@@ -4766,9 +4656,9 @@
 <file path=word/numbering.xml><?xml version="1.0" encoding="utf-8"?>
 <w:numbering xmlns:wpc="http://schemas.microsoft.com/office/word/2010/wordprocessingCanvas" xmlns:cx="http://schemas.microsoft.com/office/drawing/2014/chartex" xmlns:cx1="http://schemas.microsoft.com/office/drawing/2015/9/8/chartex" xmlns:cx2="http://schemas.microsoft.com/office/drawing/2015/10/21/chartex" xmlns:cx3="http://schemas.microsoft.com/office/drawing/2016/5/9/chartex" xmlns:cx4="http://schemas.microsoft.com/office/drawing/2016/5/10/chartex" xmlns:cx5="http://schemas.microsoft.com/office/drawing/2016/5/11/chartex" xmlns:cx6="http://schemas.microsoft.com/office/drawing/2016/5/12/chartex" xmlns:cx7="http://schemas.microsoft.com/office/drawing/2016/5/13/chartex" xmlns:cx8="http://schemas.microsoft.com/office/drawing/2016/5/14/chartex" xmlns:mc="http://schemas.openxmlformats.org/markup-compatibility/2006" xmlns:aink="http://schemas.microsoft.com/office/drawing/2016/ink" xmlns:am3d="http://schemas.microsoft.com/office/drawing/2017/model3d" xmlns:o="urn:schemas-microsoft-com:office:office" xmlns:r="http://schemas.openxmlformats.org/officeDocument/2006/relationships" xmlns:m="http://schemas.openxmlformats.org/officeDocument/2006/math" xmlns:v="urn:schemas-microsoft-com:vml" xmlns:wp14="http://schemas.microsoft.com/office/word/2010/wordprocessingDrawing" xmlns:wp="http://schemas.openxmlformats.org/drawingml/2006/wordprocessingDrawing" xmlns:w10="urn:schemas-microsoft-com:office:word" xmlns:w="http://schemas.openxmlformats.org/wordprocessingml/2006/main" xmlns:w14="http://schemas.microsoft.com/office/word/2010/wordml" xmlns:w15="http://schemas.microsoft.com/office/word/2012/wordml" xmlns:w16cex="http://schemas.microsoft.com/office/word/2018/wordml/cex" xmlns:w16cid="http://schemas.microsoft.com/office/word/2016/wordml/cid" xmlns:w16="http://schemas.microsoft.com/office/word/2018/wordml" xmlns:w16sdtdh="http://schemas.microsoft.com/office/word/2020/wordml/sdtdatahash" xmlns:w16se="http://schemas.microsoft.com/office/word/2015/wordml/symex" xmlns:wpg="http://schemas.microsoft.com/office/word/2010/wordprocessingGroup" xmlns:wpi="http://schemas.microsoft.com/office/word/2010/wordprocessingInk" xmlns:wne="http://schemas.microsoft.com/office/word/2006/wordml" xmlns:wps="http://schemas.microsoft.com/office/word/2010/wordprocessingShape" mc:Ignorable="w14 w15 w16se w16cid w16 w16cex w16sdtdh wp14">
   <w:abstractNum w:abstractNumId="0" w15:restartNumberingAfterBreak="0">
-    <w:nsid w:val="01292929"/>
+    <w:nsid w:val="044A4611"/>
     <w:multiLevelType w:val="multilevel"/>
-    <w:tmpl w:val="7694A53A"/>
+    <w:tmpl w:val="75F477D6"/>
     <w:lvl w:ilvl="0">
       <w:start w:val="1"/>
       <w:numFmt w:val="bullet"/>
@@ -4915,9 +4805,9 @@
     </w:lvl>
   </w:abstractNum>
   <w:abstractNum w:abstractNumId="1" w15:restartNumberingAfterBreak="0">
-    <w:nsid w:val="029A03EC"/>
+    <w:nsid w:val="04DB71F6"/>
     <w:multiLevelType w:val="multilevel"/>
-    <w:tmpl w:val="4AA6270E"/>
+    <w:tmpl w:val="8982B12C"/>
     <w:lvl w:ilvl="0">
       <w:start w:val="1"/>
       <w:numFmt w:val="bullet"/>
@@ -5064,9 +4954,9 @@
     </w:lvl>
   </w:abstractNum>
   <w:abstractNum w:abstractNumId="2" w15:restartNumberingAfterBreak="0">
-    <w:nsid w:val="03075CF9"/>
+    <w:nsid w:val="061333FE"/>
     <w:multiLevelType w:val="multilevel"/>
-    <w:tmpl w:val="10DAD574"/>
+    <w:tmpl w:val="BEF8ADE4"/>
     <w:lvl w:ilvl="0">
       <w:start w:val="1"/>
       <w:numFmt w:val="bullet"/>
@@ -5213,9 +5103,9 @@
     </w:lvl>
   </w:abstractNum>
   <w:abstractNum w:abstractNumId="3" w15:restartNumberingAfterBreak="0">
-    <w:nsid w:val="037E1E1E"/>
+    <w:nsid w:val="072B2FB8"/>
     <w:multiLevelType w:val="multilevel"/>
-    <w:tmpl w:val="35B24C6C"/>
+    <w:tmpl w:val="CA4A226C"/>
     <w:lvl w:ilvl="0">
       <w:start w:val="1"/>
       <w:numFmt w:val="bullet"/>
@@ -5362,9 +5252,9 @@
     </w:lvl>
   </w:abstractNum>
   <w:abstractNum w:abstractNumId="4" w15:restartNumberingAfterBreak="0">
-    <w:nsid w:val="0412682B"/>
+    <w:nsid w:val="087C39C8"/>
     <w:multiLevelType w:val="multilevel"/>
-    <w:tmpl w:val="FFF63B88"/>
+    <w:tmpl w:val="F8D6D51C"/>
     <w:lvl w:ilvl="0">
       <w:start w:val="1"/>
       <w:numFmt w:val="bullet"/>
@@ -5511,9 +5401,9 @@
     </w:lvl>
   </w:abstractNum>
   <w:abstractNum w:abstractNumId="5" w15:restartNumberingAfterBreak="0">
-    <w:nsid w:val="04C64D69"/>
+    <w:nsid w:val="09D853E8"/>
     <w:multiLevelType w:val="multilevel"/>
-    <w:tmpl w:val="188E8560"/>
+    <w:tmpl w:val="7E7CE5C2"/>
     <w:lvl w:ilvl="0">
       <w:start w:val="1"/>
       <w:numFmt w:val="bullet"/>
@@ -5660,9 +5550,9 @@
     </w:lvl>
   </w:abstractNum>
   <w:abstractNum w:abstractNumId="6" w15:restartNumberingAfterBreak="0">
-    <w:nsid w:val="080C6A30"/>
+    <w:nsid w:val="0A190053"/>
     <w:multiLevelType w:val="multilevel"/>
-    <w:tmpl w:val="F5183424"/>
+    <w:tmpl w:val="45369D64"/>
     <w:lvl w:ilvl="0">
       <w:start w:val="1"/>
       <w:numFmt w:val="bullet"/>
@@ -5809,9 +5699,9 @@
     </w:lvl>
   </w:abstractNum>
   <w:abstractNum w:abstractNumId="7" w15:restartNumberingAfterBreak="0">
-    <w:nsid w:val="08111268"/>
+    <w:nsid w:val="0C0E27D4"/>
     <w:multiLevelType w:val="multilevel"/>
-    <w:tmpl w:val="9F1C88E2"/>
+    <w:tmpl w:val="759A22C4"/>
     <w:lvl w:ilvl="0">
       <w:start w:val="1"/>
       <w:numFmt w:val="bullet"/>
@@ -5958,9 +5848,9 @@
     </w:lvl>
   </w:abstractNum>
   <w:abstractNum w:abstractNumId="8" w15:restartNumberingAfterBreak="0">
-    <w:nsid w:val="0B851991"/>
+    <w:nsid w:val="0C3B56E5"/>
     <w:multiLevelType w:val="multilevel"/>
-    <w:tmpl w:val="2E46944A"/>
+    <w:tmpl w:val="C68A13C4"/>
     <w:lvl w:ilvl="0">
       <w:start w:val="1"/>
       <w:numFmt w:val="bullet"/>
@@ -6107,9 +5997,9 @@
     </w:lvl>
   </w:abstractNum>
   <w:abstractNum w:abstractNumId="9" w15:restartNumberingAfterBreak="0">
-    <w:nsid w:val="0DE71017"/>
+    <w:nsid w:val="0DFA6B26"/>
     <w:multiLevelType w:val="multilevel"/>
-    <w:tmpl w:val="D2B4F06E"/>
+    <w:tmpl w:val="D06EA1CA"/>
     <w:lvl w:ilvl="0">
       <w:start w:val="1"/>
       <w:numFmt w:val="bullet"/>
@@ -6256,9 +6146,9 @@
     </w:lvl>
   </w:abstractNum>
   <w:abstractNum w:abstractNumId="10" w15:restartNumberingAfterBreak="0">
-    <w:nsid w:val="10E41DB9"/>
+    <w:nsid w:val="0E0E723D"/>
     <w:multiLevelType w:val="multilevel"/>
-    <w:tmpl w:val="F466B3EC"/>
+    <w:tmpl w:val="BC5A6B1C"/>
     <w:lvl w:ilvl="0">
       <w:start w:val="1"/>
       <w:numFmt w:val="bullet"/>
@@ -6405,9 +6295,9 @@
     </w:lvl>
   </w:abstractNum>
   <w:abstractNum w:abstractNumId="11" w15:restartNumberingAfterBreak="0">
-    <w:nsid w:val="11BA5245"/>
+    <w:nsid w:val="0F5609A2"/>
     <w:multiLevelType w:val="multilevel"/>
-    <w:tmpl w:val="E1C6046E"/>
+    <w:tmpl w:val="5BDA4638"/>
     <w:lvl w:ilvl="0">
       <w:start w:val="1"/>
       <w:numFmt w:val="bullet"/>
@@ -6554,9 +6444,9 @@
     </w:lvl>
   </w:abstractNum>
   <w:abstractNum w:abstractNumId="12" w15:restartNumberingAfterBreak="0">
-    <w:nsid w:val="13263CA0"/>
+    <w:nsid w:val="14512E17"/>
     <w:multiLevelType w:val="multilevel"/>
-    <w:tmpl w:val="138C5578"/>
+    <w:tmpl w:val="AC863BE8"/>
     <w:lvl w:ilvl="0">
       <w:start w:val="1"/>
       <w:numFmt w:val="bullet"/>
@@ -6703,9 +6593,9 @@
     </w:lvl>
   </w:abstractNum>
   <w:abstractNum w:abstractNumId="13" w15:restartNumberingAfterBreak="0">
-    <w:nsid w:val="14344F1A"/>
+    <w:nsid w:val="15257061"/>
     <w:multiLevelType w:val="multilevel"/>
-    <w:tmpl w:val="9DD6A60A"/>
+    <w:tmpl w:val="2FD43A68"/>
     <w:lvl w:ilvl="0">
       <w:start w:val="1"/>
       <w:numFmt w:val="bullet"/>
@@ -6852,9 +6742,9 @@
     </w:lvl>
   </w:abstractNum>
   <w:abstractNum w:abstractNumId="14" w15:restartNumberingAfterBreak="0">
-    <w:nsid w:val="15104DE5"/>
+    <w:nsid w:val="1613078E"/>
     <w:multiLevelType w:val="multilevel"/>
-    <w:tmpl w:val="0264FAB0"/>
+    <w:tmpl w:val="124EA00E"/>
     <w:lvl w:ilvl="0">
       <w:start w:val="1"/>
       <w:numFmt w:val="bullet"/>
@@ -7001,9 +6891,9 @@
     </w:lvl>
   </w:abstractNum>
   <w:abstractNum w:abstractNumId="15" w15:restartNumberingAfterBreak="0">
-    <w:nsid w:val="16B25F48"/>
+    <w:nsid w:val="19561EE5"/>
     <w:multiLevelType w:val="multilevel"/>
-    <w:tmpl w:val="0D5270C4"/>
+    <w:tmpl w:val="C616BECA"/>
     <w:lvl w:ilvl="0">
       <w:start w:val="1"/>
       <w:numFmt w:val="bullet"/>
@@ -7150,9 +7040,9 @@
     </w:lvl>
   </w:abstractNum>
   <w:abstractNum w:abstractNumId="16" w15:restartNumberingAfterBreak="0">
-    <w:nsid w:val="17DC0851"/>
+    <w:nsid w:val="1B8568B8"/>
     <w:multiLevelType w:val="multilevel"/>
-    <w:tmpl w:val="550E522E"/>
+    <w:tmpl w:val="38A0A474"/>
     <w:lvl w:ilvl="0">
       <w:start w:val="1"/>
       <w:numFmt w:val="bullet"/>
@@ -7299,9 +7189,9 @@
     </w:lvl>
   </w:abstractNum>
   <w:abstractNum w:abstractNumId="17" w15:restartNumberingAfterBreak="0">
-    <w:nsid w:val="188737A7"/>
+    <w:nsid w:val="1B8E404E"/>
     <w:multiLevelType w:val="multilevel"/>
-    <w:tmpl w:val="A2A2910A"/>
+    <w:tmpl w:val="445C117E"/>
     <w:lvl w:ilvl="0">
       <w:start w:val="1"/>
       <w:numFmt w:val="bullet"/>
@@ -7448,9 +7338,9 @@
     </w:lvl>
   </w:abstractNum>
   <w:abstractNum w:abstractNumId="18" w15:restartNumberingAfterBreak="0">
-    <w:nsid w:val="1A1C60F2"/>
+    <w:nsid w:val="1C407349"/>
     <w:multiLevelType w:val="multilevel"/>
-    <w:tmpl w:val="BC5E105C"/>
+    <w:tmpl w:val="193468DA"/>
     <w:lvl w:ilvl="0">
       <w:start w:val="1"/>
       <w:numFmt w:val="bullet"/>
@@ -7597,9 +7487,9 @@
     </w:lvl>
   </w:abstractNum>
   <w:abstractNum w:abstractNumId="19" w15:restartNumberingAfterBreak="0">
-    <w:nsid w:val="1D3959D9"/>
+    <w:nsid w:val="1D877660"/>
     <w:multiLevelType w:val="multilevel"/>
-    <w:tmpl w:val="6838AA78"/>
+    <w:tmpl w:val="3656F76C"/>
     <w:lvl w:ilvl="0">
       <w:start w:val="1"/>
       <w:numFmt w:val="bullet"/>
@@ -7746,9 +7636,9 @@
     </w:lvl>
   </w:abstractNum>
   <w:abstractNum w:abstractNumId="20" w15:restartNumberingAfterBreak="0">
-    <w:nsid w:val="1E9905F4"/>
+    <w:nsid w:val="1F3E3749"/>
     <w:multiLevelType w:val="multilevel"/>
-    <w:tmpl w:val="01CA109E"/>
+    <w:tmpl w:val="4F8E7EF8"/>
     <w:lvl w:ilvl="0">
       <w:start w:val="1"/>
       <w:numFmt w:val="bullet"/>
@@ -7895,9 +7785,9 @@
     </w:lvl>
   </w:abstractNum>
   <w:abstractNum w:abstractNumId="21" w15:restartNumberingAfterBreak="0">
-    <w:nsid w:val="1FC9222C"/>
+    <w:nsid w:val="239E2351"/>
     <w:multiLevelType w:val="multilevel"/>
-    <w:tmpl w:val="3AD2F026"/>
+    <w:tmpl w:val="2C425AB6"/>
     <w:lvl w:ilvl="0">
       <w:start w:val="1"/>
       <w:numFmt w:val="bullet"/>
@@ -8044,9 +7934,9 @@
     </w:lvl>
   </w:abstractNum>
   <w:abstractNum w:abstractNumId="22" w15:restartNumberingAfterBreak="0">
-    <w:nsid w:val="20A50141"/>
+    <w:nsid w:val="26DF7170"/>
     <w:multiLevelType w:val="multilevel"/>
-    <w:tmpl w:val="776E2BAE"/>
+    <w:tmpl w:val="5212F37A"/>
     <w:lvl w:ilvl="0">
       <w:start w:val="1"/>
       <w:numFmt w:val="bullet"/>
@@ -8193,9 +8083,9 @@
     </w:lvl>
   </w:abstractNum>
   <w:abstractNum w:abstractNumId="23" w15:restartNumberingAfterBreak="0">
-    <w:nsid w:val="22025683"/>
+    <w:nsid w:val="29485809"/>
     <w:multiLevelType w:val="multilevel"/>
-    <w:tmpl w:val="2B105D0A"/>
+    <w:tmpl w:val="35764C6E"/>
     <w:lvl w:ilvl="0">
       <w:start w:val="1"/>
       <w:numFmt w:val="bullet"/>
@@ -8342,9 +8232,9 @@
     </w:lvl>
   </w:abstractNum>
   <w:abstractNum w:abstractNumId="24" w15:restartNumberingAfterBreak="0">
-    <w:nsid w:val="22E55FDA"/>
+    <w:nsid w:val="294B526D"/>
     <w:multiLevelType w:val="multilevel"/>
-    <w:tmpl w:val="E7C40248"/>
+    <w:tmpl w:val="BAA4D038"/>
     <w:lvl w:ilvl="0">
       <w:start w:val="1"/>
       <w:numFmt w:val="bullet"/>
@@ -8491,9 +8381,9 @@
     </w:lvl>
   </w:abstractNum>
   <w:abstractNum w:abstractNumId="25" w15:restartNumberingAfterBreak="0">
-    <w:nsid w:val="26F83C69"/>
+    <w:nsid w:val="2C5F7346"/>
     <w:multiLevelType w:val="multilevel"/>
-    <w:tmpl w:val="7F205848"/>
+    <w:tmpl w:val="4ACCD740"/>
     <w:lvl w:ilvl="0">
       <w:start w:val="1"/>
       <w:numFmt w:val="bullet"/>
@@ -8640,9 +8530,9 @@
     </w:lvl>
   </w:abstractNum>
   <w:abstractNum w:abstractNumId="26" w15:restartNumberingAfterBreak="0">
-    <w:nsid w:val="290F5F18"/>
+    <w:nsid w:val="2DBE7BC5"/>
     <w:multiLevelType w:val="multilevel"/>
-    <w:tmpl w:val="D5C6B964"/>
+    <w:tmpl w:val="F462FD00"/>
     <w:lvl w:ilvl="0">
       <w:start w:val="1"/>
       <w:numFmt w:val="bullet"/>
@@ -8789,9 +8679,9 @@
     </w:lvl>
   </w:abstractNum>
   <w:abstractNum w:abstractNumId="27" w15:restartNumberingAfterBreak="0">
-    <w:nsid w:val="2C5D2875"/>
+    <w:nsid w:val="2E897DC0"/>
     <w:multiLevelType w:val="multilevel"/>
-    <w:tmpl w:val="B01CA29C"/>
+    <w:tmpl w:val="20E660CC"/>
     <w:lvl w:ilvl="0">
       <w:start w:val="1"/>
       <w:numFmt w:val="bullet"/>
@@ -8938,9 +8828,9 @@
     </w:lvl>
   </w:abstractNum>
   <w:abstractNum w:abstractNumId="28" w15:restartNumberingAfterBreak="0">
-    <w:nsid w:val="2C7B2FAA"/>
+    <w:nsid w:val="316D51CB"/>
     <w:multiLevelType w:val="multilevel"/>
-    <w:tmpl w:val="768A1124"/>
+    <w:tmpl w:val="5720CE48"/>
     <w:lvl w:ilvl="0">
       <w:start w:val="1"/>
       <w:numFmt w:val="bullet"/>
@@ -9087,9 +8977,9 @@
     </w:lvl>
   </w:abstractNum>
   <w:abstractNum w:abstractNumId="29" w15:restartNumberingAfterBreak="0">
-    <w:nsid w:val="2E2869DB"/>
+    <w:nsid w:val="33464CC9"/>
     <w:multiLevelType w:val="multilevel"/>
-    <w:tmpl w:val="9A9CCC7A"/>
+    <w:tmpl w:val="1C14A492"/>
     <w:lvl w:ilvl="0">
       <w:start w:val="1"/>
       <w:numFmt w:val="bullet"/>
@@ -9236,9 +9126,9 @@
     </w:lvl>
   </w:abstractNum>
   <w:abstractNum w:abstractNumId="30" w15:restartNumberingAfterBreak="0">
-    <w:nsid w:val="2E2A3BC5"/>
+    <w:nsid w:val="33F339E7"/>
     <w:multiLevelType w:val="multilevel"/>
-    <w:tmpl w:val="8DD00102"/>
+    <w:tmpl w:val="11C04C84"/>
     <w:lvl w:ilvl="0">
       <w:start w:val="1"/>
       <w:numFmt w:val="bullet"/>
@@ -9385,9 +9275,9 @@
     </w:lvl>
   </w:abstractNum>
   <w:abstractNum w:abstractNumId="31" w15:restartNumberingAfterBreak="0">
-    <w:nsid w:val="2EC46053"/>
+    <w:nsid w:val="34893946"/>
     <w:multiLevelType w:val="multilevel"/>
-    <w:tmpl w:val="16B6C28C"/>
+    <w:tmpl w:val="C2A0F816"/>
     <w:lvl w:ilvl="0">
       <w:start w:val="1"/>
       <w:numFmt w:val="bullet"/>
@@ -9534,9 +9424,9 @@
     </w:lvl>
   </w:abstractNum>
   <w:abstractNum w:abstractNumId="32" w15:restartNumberingAfterBreak="0">
-    <w:nsid w:val="300434A8"/>
+    <w:nsid w:val="356C3909"/>
     <w:multiLevelType w:val="multilevel"/>
-    <w:tmpl w:val="9B2C729C"/>
+    <w:tmpl w:val="90FC8182"/>
     <w:lvl w:ilvl="0">
       <w:start w:val="1"/>
       <w:numFmt w:val="bullet"/>
@@ -9683,9 +9573,9 @@
     </w:lvl>
   </w:abstractNum>
   <w:abstractNum w:abstractNumId="33" w15:restartNumberingAfterBreak="0">
-    <w:nsid w:val="31053984"/>
+    <w:nsid w:val="364401EC"/>
     <w:multiLevelType w:val="multilevel"/>
-    <w:tmpl w:val="7C7AB1FC"/>
+    <w:tmpl w:val="C046CCD4"/>
     <w:lvl w:ilvl="0">
       <w:start w:val="1"/>
       <w:numFmt w:val="bullet"/>
@@ -9832,9 +9722,9 @@
     </w:lvl>
   </w:abstractNum>
   <w:abstractNum w:abstractNumId="34" w15:restartNumberingAfterBreak="0">
-    <w:nsid w:val="33E34576"/>
+    <w:nsid w:val="36A47AD5"/>
     <w:multiLevelType w:val="multilevel"/>
-    <w:tmpl w:val="02408BE0"/>
+    <w:tmpl w:val="1524785A"/>
     <w:lvl w:ilvl="0">
       <w:start w:val="1"/>
       <w:numFmt w:val="bullet"/>
@@ -9981,9 +9871,9 @@
     </w:lvl>
   </w:abstractNum>
   <w:abstractNum w:abstractNumId="35" w15:restartNumberingAfterBreak="0">
-    <w:nsid w:val="346A0E50"/>
+    <w:nsid w:val="36BE5CB0"/>
     <w:multiLevelType w:val="multilevel"/>
-    <w:tmpl w:val="6F2A0120"/>
+    <w:tmpl w:val="0A304CB2"/>
     <w:lvl w:ilvl="0">
       <w:start w:val="1"/>
       <w:numFmt w:val="bullet"/>
@@ -10130,9 +10020,9 @@
     </w:lvl>
   </w:abstractNum>
   <w:abstractNum w:abstractNumId="36" w15:restartNumberingAfterBreak="0">
-    <w:nsid w:val="36284F48"/>
+    <w:nsid w:val="36D67D8D"/>
     <w:multiLevelType w:val="multilevel"/>
-    <w:tmpl w:val="A274A6B4"/>
+    <w:tmpl w:val="C3A40E6E"/>
     <w:lvl w:ilvl="0">
       <w:start w:val="1"/>
       <w:numFmt w:val="bullet"/>
@@ -10279,9 +10169,9 @@
     </w:lvl>
   </w:abstractNum>
   <w:abstractNum w:abstractNumId="37" w15:restartNumberingAfterBreak="0">
-    <w:nsid w:val="3680055E"/>
+    <w:nsid w:val="38EB5554"/>
     <w:multiLevelType w:val="multilevel"/>
-    <w:tmpl w:val="34364FA4"/>
+    <w:tmpl w:val="98E06CEA"/>
     <w:lvl w:ilvl="0">
       <w:start w:val="1"/>
       <w:numFmt w:val="bullet"/>
@@ -10428,9 +10318,9 @@
     </w:lvl>
   </w:abstractNum>
   <w:abstractNum w:abstractNumId="38" w15:restartNumberingAfterBreak="0">
-    <w:nsid w:val="372953AD"/>
+    <w:nsid w:val="3A227441"/>
     <w:multiLevelType w:val="multilevel"/>
-    <w:tmpl w:val="A5285DBA"/>
+    <w:tmpl w:val="66F64C56"/>
     <w:lvl w:ilvl="0">
       <w:start w:val="1"/>
       <w:numFmt w:val="bullet"/>
@@ -10577,9 +10467,9 @@
     </w:lvl>
   </w:abstractNum>
   <w:abstractNum w:abstractNumId="39" w15:restartNumberingAfterBreak="0">
-    <w:nsid w:val="38DB5691"/>
+    <w:nsid w:val="3C6D5373"/>
     <w:multiLevelType w:val="multilevel"/>
-    <w:tmpl w:val="60667D8C"/>
+    <w:tmpl w:val="3C0610F4"/>
     <w:lvl w:ilvl="0">
       <w:start w:val="1"/>
       <w:numFmt w:val="bullet"/>
@@ -10726,9 +10616,9 @@
     </w:lvl>
   </w:abstractNum>
   <w:abstractNum w:abstractNumId="40" w15:restartNumberingAfterBreak="0">
-    <w:nsid w:val="39D607CC"/>
+    <w:nsid w:val="3CF4108E"/>
     <w:multiLevelType w:val="multilevel"/>
-    <w:tmpl w:val="B0EAB008"/>
+    <w:tmpl w:val="90767C66"/>
     <w:lvl w:ilvl="0">
       <w:start w:val="1"/>
       <w:numFmt w:val="bullet"/>
@@ -10875,9 +10765,9 @@
     </w:lvl>
   </w:abstractNum>
   <w:abstractNum w:abstractNumId="41" w15:restartNumberingAfterBreak="0">
-    <w:nsid w:val="3D291C8C"/>
+    <w:nsid w:val="3E0757BD"/>
     <w:multiLevelType w:val="multilevel"/>
-    <w:tmpl w:val="AAA4E8FE"/>
+    <w:tmpl w:val="8D36C284"/>
     <w:lvl w:ilvl="0">
       <w:start w:val="1"/>
       <w:numFmt w:val="bullet"/>
@@ -11024,9 +10914,9 @@
     </w:lvl>
   </w:abstractNum>
   <w:abstractNum w:abstractNumId="42" w15:restartNumberingAfterBreak="0">
-    <w:nsid w:val="3D48375B"/>
+    <w:nsid w:val="44622950"/>
     <w:multiLevelType w:val="multilevel"/>
-    <w:tmpl w:val="A3962A28"/>
+    <w:tmpl w:val="386E5FE2"/>
     <w:lvl w:ilvl="0">
       <w:start w:val="1"/>
       <w:numFmt w:val="bullet"/>
@@ -11173,9 +11063,9 @@
     </w:lvl>
   </w:abstractNum>
   <w:abstractNum w:abstractNumId="43" w15:restartNumberingAfterBreak="0">
-    <w:nsid w:val="3F486A02"/>
+    <w:nsid w:val="46920B6B"/>
     <w:multiLevelType w:val="multilevel"/>
-    <w:tmpl w:val="352A0F6C"/>
+    <w:tmpl w:val="8362A5DA"/>
     <w:lvl w:ilvl="0">
       <w:start w:val="1"/>
       <w:numFmt w:val="bullet"/>
@@ -11322,9 +11212,9 @@
     </w:lvl>
   </w:abstractNum>
   <w:abstractNum w:abstractNumId="44" w15:restartNumberingAfterBreak="0">
-    <w:nsid w:val="3FD62D20"/>
+    <w:nsid w:val="4AED280F"/>
     <w:multiLevelType w:val="multilevel"/>
-    <w:tmpl w:val="DF7E93CA"/>
+    <w:tmpl w:val="F39AF4C8"/>
     <w:lvl w:ilvl="0">
       <w:start w:val="1"/>
       <w:numFmt w:val="bullet"/>
@@ -11471,9 +11361,9 @@
     </w:lvl>
   </w:abstractNum>
   <w:abstractNum w:abstractNumId="45" w15:restartNumberingAfterBreak="0">
-    <w:nsid w:val="42125DCB"/>
+    <w:nsid w:val="4D7D02D5"/>
     <w:multiLevelType w:val="multilevel"/>
-    <w:tmpl w:val="D8968A46"/>
+    <w:tmpl w:val="829E4E20"/>
     <w:lvl w:ilvl="0">
       <w:start w:val="1"/>
       <w:numFmt w:val="bullet"/>
@@ -11620,9 +11510,9 @@
     </w:lvl>
   </w:abstractNum>
   <w:abstractNum w:abstractNumId="46" w15:restartNumberingAfterBreak="0">
-    <w:nsid w:val="45B1679D"/>
+    <w:nsid w:val="4F27488D"/>
     <w:multiLevelType w:val="multilevel"/>
-    <w:tmpl w:val="655A91DC"/>
+    <w:tmpl w:val="3F9219CA"/>
     <w:lvl w:ilvl="0">
       <w:start w:val="1"/>
       <w:numFmt w:val="bullet"/>
@@ -11769,9 +11659,9 @@
     </w:lvl>
   </w:abstractNum>
   <w:abstractNum w:abstractNumId="47" w15:restartNumberingAfterBreak="0">
-    <w:nsid w:val="45C90350"/>
+    <w:nsid w:val="507279B4"/>
     <w:multiLevelType w:val="multilevel"/>
-    <w:tmpl w:val="7018B4EC"/>
+    <w:tmpl w:val="9684AD54"/>
     <w:lvl w:ilvl="0">
       <w:start w:val="1"/>
       <w:numFmt w:val="bullet"/>
@@ -11918,9 +11808,9 @@
     </w:lvl>
   </w:abstractNum>
   <w:abstractNum w:abstractNumId="48" w15:restartNumberingAfterBreak="0">
-    <w:nsid w:val="45FC0EAD"/>
+    <w:nsid w:val="50EF30C7"/>
     <w:multiLevelType w:val="multilevel"/>
-    <w:tmpl w:val="8E3C1F68"/>
+    <w:tmpl w:val="0122E4E0"/>
     <w:lvl w:ilvl="0">
       <w:start w:val="1"/>
       <w:numFmt w:val="bullet"/>
@@ -12067,9 +11957,9 @@
     </w:lvl>
   </w:abstractNum>
   <w:abstractNum w:abstractNumId="49" w15:restartNumberingAfterBreak="0">
-    <w:nsid w:val="46643064"/>
+    <w:nsid w:val="51573F8C"/>
     <w:multiLevelType w:val="multilevel"/>
-    <w:tmpl w:val="754C4A68"/>
+    <w:tmpl w:val="57DACEBA"/>
     <w:lvl w:ilvl="0">
       <w:start w:val="1"/>
       <w:numFmt w:val="bullet"/>
@@ -12216,9 +12106,9 @@
     </w:lvl>
   </w:abstractNum>
   <w:abstractNum w:abstractNumId="50" w15:restartNumberingAfterBreak="0">
-    <w:nsid w:val="4BB3697A"/>
+    <w:nsid w:val="51E61B0C"/>
     <w:multiLevelType w:val="multilevel"/>
-    <w:tmpl w:val="6FFA4D16"/>
+    <w:tmpl w:val="C5DC0B2E"/>
     <w:lvl w:ilvl="0">
       <w:start w:val="1"/>
       <w:numFmt w:val="bullet"/>
@@ -12365,9 +12255,9 @@
     </w:lvl>
   </w:abstractNum>
   <w:abstractNum w:abstractNumId="51" w15:restartNumberingAfterBreak="0">
-    <w:nsid w:val="4C0E0184"/>
+    <w:nsid w:val="526667A1"/>
     <w:multiLevelType w:val="multilevel"/>
-    <w:tmpl w:val="A7A4BFA2"/>
+    <w:tmpl w:val="C0E6E0C0"/>
     <w:lvl w:ilvl="0">
       <w:start w:val="1"/>
       <w:numFmt w:val="bullet"/>
@@ -12514,9 +12404,9 @@
     </w:lvl>
   </w:abstractNum>
   <w:abstractNum w:abstractNumId="52" w15:restartNumberingAfterBreak="0">
-    <w:nsid w:val="4D3476B9"/>
+    <w:nsid w:val="54C3060E"/>
     <w:multiLevelType w:val="multilevel"/>
-    <w:tmpl w:val="D3B0805A"/>
+    <w:tmpl w:val="1458E386"/>
     <w:lvl w:ilvl="0">
       <w:start w:val="1"/>
       <w:numFmt w:val="bullet"/>
@@ -12663,9 +12553,9 @@
     </w:lvl>
   </w:abstractNum>
   <w:abstractNum w:abstractNumId="53" w15:restartNumberingAfterBreak="0">
-    <w:nsid w:val="4D4878EE"/>
+    <w:nsid w:val="5A4D03AB"/>
     <w:multiLevelType w:val="multilevel"/>
-    <w:tmpl w:val="3BEAEA3A"/>
+    <w:tmpl w:val="E0FE3424"/>
     <w:lvl w:ilvl="0">
       <w:start w:val="1"/>
       <w:numFmt w:val="bullet"/>
@@ -12812,9 +12702,9 @@
     </w:lvl>
   </w:abstractNum>
   <w:abstractNum w:abstractNumId="54" w15:restartNumberingAfterBreak="0">
-    <w:nsid w:val="5176707E"/>
+    <w:nsid w:val="5AA1205D"/>
     <w:multiLevelType w:val="multilevel"/>
-    <w:tmpl w:val="D5D4C58C"/>
+    <w:tmpl w:val="84E81E58"/>
     <w:lvl w:ilvl="0">
       <w:start w:val="1"/>
       <w:numFmt w:val="bullet"/>
@@ -12961,9 +12851,9 @@
     </w:lvl>
   </w:abstractNum>
   <w:abstractNum w:abstractNumId="55" w15:restartNumberingAfterBreak="0">
-    <w:nsid w:val="51806D46"/>
+    <w:nsid w:val="5AF373B0"/>
     <w:multiLevelType w:val="multilevel"/>
-    <w:tmpl w:val="DAF2247C"/>
+    <w:tmpl w:val="F0D60490"/>
     <w:lvl w:ilvl="0">
       <w:start w:val="1"/>
       <w:numFmt w:val="bullet"/>
@@ -13110,9 +13000,9 @@
     </w:lvl>
   </w:abstractNum>
   <w:abstractNum w:abstractNumId="56" w15:restartNumberingAfterBreak="0">
-    <w:nsid w:val="536E5DC7"/>
+    <w:nsid w:val="5BC842E0"/>
     <w:multiLevelType w:val="multilevel"/>
-    <w:tmpl w:val="BC4E77B2"/>
+    <w:tmpl w:val="AB72EA1E"/>
     <w:lvl w:ilvl="0">
       <w:start w:val="1"/>
       <w:numFmt w:val="bullet"/>
@@ -13259,9 +13149,9 @@
     </w:lvl>
   </w:abstractNum>
   <w:abstractNum w:abstractNumId="57" w15:restartNumberingAfterBreak="0">
-    <w:nsid w:val="54E51AAE"/>
+    <w:nsid w:val="5BCF687D"/>
     <w:multiLevelType w:val="multilevel"/>
-    <w:tmpl w:val="6602D848"/>
+    <w:tmpl w:val="C30056EC"/>
     <w:lvl w:ilvl="0">
       <w:start w:val="1"/>
       <w:numFmt w:val="bullet"/>
@@ -13408,9 +13298,9 @@
     </w:lvl>
   </w:abstractNum>
   <w:abstractNum w:abstractNumId="58" w15:restartNumberingAfterBreak="0">
-    <w:nsid w:val="553C33CD"/>
+    <w:nsid w:val="5C0D195D"/>
     <w:multiLevelType w:val="multilevel"/>
-    <w:tmpl w:val="03BA7792"/>
+    <w:tmpl w:val="96282904"/>
     <w:lvl w:ilvl="0">
       <w:start w:val="1"/>
       <w:numFmt w:val="bullet"/>
@@ -13557,9 +13447,9 @@
     </w:lvl>
   </w:abstractNum>
   <w:abstractNum w:abstractNumId="59" w15:restartNumberingAfterBreak="0">
-    <w:nsid w:val="573551EB"/>
+    <w:nsid w:val="5C31076E"/>
     <w:multiLevelType w:val="multilevel"/>
-    <w:tmpl w:val="FAB8ECE4"/>
+    <w:tmpl w:val="5FA4B468"/>
     <w:lvl w:ilvl="0">
       <w:start w:val="1"/>
       <w:numFmt w:val="bullet"/>
@@ -13706,9 +13596,9 @@
     </w:lvl>
   </w:abstractNum>
   <w:abstractNum w:abstractNumId="60" w15:restartNumberingAfterBreak="0">
-    <w:nsid w:val="58F3230E"/>
+    <w:nsid w:val="5E912E07"/>
     <w:multiLevelType w:val="multilevel"/>
-    <w:tmpl w:val="0E227CE2"/>
+    <w:tmpl w:val="11F441F0"/>
     <w:lvl w:ilvl="0">
       <w:start w:val="1"/>
       <w:numFmt w:val="bullet"/>
@@ -13855,9 +13745,9 @@
     </w:lvl>
   </w:abstractNum>
   <w:abstractNum w:abstractNumId="61" w15:restartNumberingAfterBreak="0">
-    <w:nsid w:val="5A693466"/>
+    <w:nsid w:val="60D519F4"/>
     <w:multiLevelType w:val="multilevel"/>
-    <w:tmpl w:val="FA08D272"/>
+    <w:tmpl w:val="A7387FA0"/>
     <w:lvl w:ilvl="0">
       <w:start w:val="1"/>
       <w:numFmt w:val="bullet"/>
@@ -14004,9 +13894,9 @@
     </w:lvl>
   </w:abstractNum>
   <w:abstractNum w:abstractNumId="62" w15:restartNumberingAfterBreak="0">
-    <w:nsid w:val="5CCE1237"/>
+    <w:nsid w:val="637301CB"/>
     <w:multiLevelType w:val="multilevel"/>
-    <w:tmpl w:val="D278E452"/>
+    <w:tmpl w:val="DB200464"/>
     <w:lvl w:ilvl="0">
       <w:start w:val="1"/>
       <w:numFmt w:val="bullet"/>
@@ -14153,9 +14043,9 @@
     </w:lvl>
   </w:abstractNum>
   <w:abstractNum w:abstractNumId="63" w15:restartNumberingAfterBreak="0">
-    <w:nsid w:val="5FB73FA7"/>
+    <w:nsid w:val="64485833"/>
     <w:multiLevelType w:val="multilevel"/>
-    <w:tmpl w:val="436852B6"/>
+    <w:tmpl w:val="CEAA05C8"/>
     <w:lvl w:ilvl="0">
       <w:start w:val="1"/>
       <w:numFmt w:val="bullet"/>
@@ -14302,9 +14192,9 @@
     </w:lvl>
   </w:abstractNum>
   <w:abstractNum w:abstractNumId="64" w15:restartNumberingAfterBreak="0">
-    <w:nsid w:val="5FC60CED"/>
+    <w:nsid w:val="65041F93"/>
     <w:multiLevelType w:val="multilevel"/>
-    <w:tmpl w:val="30FEEAE6"/>
+    <w:tmpl w:val="FBB63A90"/>
     <w:lvl w:ilvl="0">
       <w:start w:val="1"/>
       <w:numFmt w:val="bullet"/>
@@ -14451,9 +14341,9 @@
     </w:lvl>
   </w:abstractNum>
   <w:abstractNum w:abstractNumId="65" w15:restartNumberingAfterBreak="0">
-    <w:nsid w:val="612C2893"/>
+    <w:nsid w:val="659727F6"/>
     <w:multiLevelType w:val="multilevel"/>
-    <w:tmpl w:val="A9800EEC"/>
+    <w:tmpl w:val="6B0C0410"/>
     <w:lvl w:ilvl="0">
       <w:start w:val="1"/>
       <w:numFmt w:val="bullet"/>
@@ -14600,9 +14490,9 @@
     </w:lvl>
   </w:abstractNum>
   <w:abstractNum w:abstractNumId="66" w15:restartNumberingAfterBreak="0">
-    <w:nsid w:val="626E7456"/>
+    <w:nsid w:val="67C12249"/>
     <w:multiLevelType w:val="multilevel"/>
-    <w:tmpl w:val="AAD0A2EC"/>
+    <w:tmpl w:val="19E4B3AE"/>
     <w:lvl w:ilvl="0">
       <w:start w:val="1"/>
       <w:numFmt w:val="bullet"/>
@@ -14749,9 +14639,9 @@
     </w:lvl>
   </w:abstractNum>
   <w:abstractNum w:abstractNumId="67" w15:restartNumberingAfterBreak="0">
-    <w:nsid w:val="63573E7B"/>
+    <w:nsid w:val="687D4278"/>
     <w:multiLevelType w:val="multilevel"/>
-    <w:tmpl w:val="496C4428"/>
+    <w:tmpl w:val="78246184"/>
     <w:lvl w:ilvl="0">
       <w:start w:val="1"/>
       <w:numFmt w:val="bullet"/>
@@ -14898,9 +14788,9 @@
     </w:lvl>
   </w:abstractNum>
   <w:abstractNum w:abstractNumId="68" w15:restartNumberingAfterBreak="0">
-    <w:nsid w:val="63AD2024"/>
+    <w:nsid w:val="695106AD"/>
     <w:multiLevelType w:val="multilevel"/>
-    <w:tmpl w:val="61020EEA"/>
+    <w:tmpl w:val="8A4E6700"/>
     <w:lvl w:ilvl="0">
       <w:start w:val="1"/>
       <w:numFmt w:val="bullet"/>
@@ -15047,9 +14937,9 @@
     </w:lvl>
   </w:abstractNum>
   <w:abstractNum w:abstractNumId="69" w15:restartNumberingAfterBreak="0">
-    <w:nsid w:val="64CD57CC"/>
+    <w:nsid w:val="6B962D08"/>
     <w:multiLevelType w:val="multilevel"/>
-    <w:tmpl w:val="E3A491DA"/>
+    <w:tmpl w:val="6F5EF4F0"/>
     <w:lvl w:ilvl="0">
       <w:start w:val="1"/>
       <w:numFmt w:val="bullet"/>
@@ -15196,9 +15086,9 @@
     </w:lvl>
   </w:abstractNum>
   <w:abstractNum w:abstractNumId="70" w15:restartNumberingAfterBreak="0">
-    <w:nsid w:val="656A5748"/>
+    <w:nsid w:val="6BDA5301"/>
     <w:multiLevelType w:val="multilevel"/>
-    <w:tmpl w:val="43D0FE54"/>
+    <w:tmpl w:val="35FA034C"/>
     <w:lvl w:ilvl="0">
       <w:start w:val="1"/>
       <w:numFmt w:val="bullet"/>
@@ -15345,9 +15235,9 @@
     </w:lvl>
   </w:abstractNum>
   <w:abstractNum w:abstractNumId="71" w15:restartNumberingAfterBreak="0">
-    <w:nsid w:val="696232B9"/>
+    <w:nsid w:val="6BE03FEE"/>
     <w:multiLevelType w:val="multilevel"/>
-    <w:tmpl w:val="57CA60E6"/>
+    <w:tmpl w:val="807A46BC"/>
     <w:lvl w:ilvl="0">
       <w:start w:val="1"/>
       <w:numFmt w:val="bullet"/>
@@ -15494,9 +15384,9 @@
     </w:lvl>
   </w:abstractNum>
   <w:abstractNum w:abstractNumId="72" w15:restartNumberingAfterBreak="0">
-    <w:nsid w:val="6AF5126E"/>
+    <w:nsid w:val="6C263E86"/>
     <w:multiLevelType w:val="multilevel"/>
-    <w:tmpl w:val="68E6A91A"/>
+    <w:tmpl w:val="B70E1410"/>
     <w:lvl w:ilvl="0">
       <w:start w:val="1"/>
       <w:numFmt w:val="bullet"/>
@@ -15643,9 +15533,9 @@
     </w:lvl>
   </w:abstractNum>
   <w:abstractNum w:abstractNumId="73" w15:restartNumberingAfterBreak="0">
-    <w:nsid w:val="6D297A4D"/>
+    <w:nsid w:val="72D40FDE"/>
     <w:multiLevelType w:val="multilevel"/>
-    <w:tmpl w:val="8174C3BA"/>
+    <w:tmpl w:val="D47C1B5E"/>
     <w:lvl w:ilvl="0">
       <w:start w:val="1"/>
       <w:numFmt w:val="bullet"/>
@@ -15792,9 +15682,9 @@
     </w:lvl>
   </w:abstractNum>
   <w:abstractNum w:abstractNumId="74" w15:restartNumberingAfterBreak="0">
-    <w:nsid w:val="6E520398"/>
+    <w:nsid w:val="73583574"/>
     <w:multiLevelType w:val="multilevel"/>
-    <w:tmpl w:val="0D66643A"/>
+    <w:tmpl w:val="A30A689A"/>
     <w:lvl w:ilvl="0">
       <w:start w:val="1"/>
       <w:numFmt w:val="bullet"/>
@@ -15941,9 +15831,9 @@
     </w:lvl>
   </w:abstractNum>
   <w:abstractNum w:abstractNumId="75" w15:restartNumberingAfterBreak="0">
-    <w:nsid w:val="6F3171F5"/>
+    <w:nsid w:val="748613AE"/>
     <w:multiLevelType w:val="multilevel"/>
-    <w:tmpl w:val="2E2A8DFC"/>
+    <w:tmpl w:val="69960964"/>
     <w:lvl w:ilvl="0">
       <w:start w:val="1"/>
       <w:numFmt w:val="bullet"/>
@@ -16090,9 +15980,9 @@
     </w:lvl>
   </w:abstractNum>
   <w:abstractNum w:abstractNumId="76" w15:restartNumberingAfterBreak="0">
-    <w:nsid w:val="721F5FC7"/>
+    <w:nsid w:val="74E95FC5"/>
     <w:multiLevelType w:val="multilevel"/>
-    <w:tmpl w:val="1AA44DD8"/>
+    <w:tmpl w:val="C9348B2E"/>
     <w:lvl w:ilvl="0">
       <w:start w:val="1"/>
       <w:numFmt w:val="bullet"/>
@@ -16239,9 +16129,9 @@
     </w:lvl>
   </w:abstractNum>
   <w:abstractNum w:abstractNumId="77" w15:restartNumberingAfterBreak="0">
-    <w:nsid w:val="72B54DFB"/>
+    <w:nsid w:val="75A47468"/>
     <w:multiLevelType w:val="multilevel"/>
-    <w:tmpl w:val="A95242AA"/>
+    <w:tmpl w:val="223EEF06"/>
     <w:lvl w:ilvl="0">
       <w:start w:val="1"/>
       <w:numFmt w:val="bullet"/>
@@ -16388,9 +16278,9 @@
     </w:lvl>
   </w:abstractNum>
   <w:abstractNum w:abstractNumId="78" w15:restartNumberingAfterBreak="0">
-    <w:nsid w:val="72CD69F0"/>
+    <w:nsid w:val="75EF30F7"/>
     <w:multiLevelType w:val="multilevel"/>
-    <w:tmpl w:val="DD047D08"/>
+    <w:tmpl w:val="5254EB22"/>
     <w:lvl w:ilvl="0">
       <w:start w:val="1"/>
       <w:numFmt w:val="bullet"/>
@@ -16407,7 +16297,7 @@
         <w:sz w:val="20"/>
       </w:rPr>
     </w:lvl>
-    <w:lvl w:ilvl="1" w:tentative="1">
+    <w:lvl w:ilvl="1">
       <w:start w:val="1"/>
       <w:numFmt w:val="bullet"/>
       <w:lvlText w:val="o"/>
@@ -16537,9 +16427,9 @@
     </w:lvl>
   </w:abstractNum>
   <w:abstractNum w:abstractNumId="79" w15:restartNumberingAfterBreak="0">
-    <w:nsid w:val="74177485"/>
+    <w:nsid w:val="78676947"/>
     <w:multiLevelType w:val="multilevel"/>
-    <w:tmpl w:val="E24C2F6E"/>
+    <w:tmpl w:val="4086E330"/>
     <w:lvl w:ilvl="0">
       <w:start w:val="1"/>
       <w:numFmt w:val="bullet"/>
@@ -16686,9 +16576,9 @@
     </w:lvl>
   </w:abstractNum>
   <w:abstractNum w:abstractNumId="80" w15:restartNumberingAfterBreak="0">
-    <w:nsid w:val="75906596"/>
+    <w:nsid w:val="79377300"/>
     <w:multiLevelType w:val="multilevel"/>
-    <w:tmpl w:val="0F884378"/>
+    <w:tmpl w:val="32B24A90"/>
     <w:lvl w:ilvl="0">
       <w:start w:val="1"/>
       <w:numFmt w:val="bullet"/>
@@ -16835,9 +16725,9 @@
     </w:lvl>
   </w:abstractNum>
   <w:abstractNum w:abstractNumId="81" w15:restartNumberingAfterBreak="0">
-    <w:nsid w:val="75A74BAE"/>
+    <w:nsid w:val="7B3043C0"/>
     <w:multiLevelType w:val="multilevel"/>
-    <w:tmpl w:val="20C0D51C"/>
+    <w:tmpl w:val="B81A56E0"/>
     <w:lvl w:ilvl="0">
       <w:start w:val="1"/>
       <w:numFmt w:val="bullet"/>
@@ -16984,9 +16874,9 @@
     </w:lvl>
   </w:abstractNum>
   <w:abstractNum w:abstractNumId="82" w15:restartNumberingAfterBreak="0">
-    <w:nsid w:val="76143724"/>
+    <w:nsid w:val="7CA8095B"/>
     <w:multiLevelType w:val="multilevel"/>
-    <w:tmpl w:val="50880946"/>
+    <w:tmpl w:val="3286ADBA"/>
     <w:lvl w:ilvl="0">
       <w:start w:val="1"/>
       <w:numFmt w:val="bullet"/>
@@ -17133,9 +17023,9 @@
     </w:lvl>
   </w:abstractNum>
   <w:abstractNum w:abstractNumId="83" w15:restartNumberingAfterBreak="0">
-    <w:nsid w:val="7788750A"/>
+    <w:nsid w:val="7D5E5F5C"/>
     <w:multiLevelType w:val="multilevel"/>
-    <w:tmpl w:val="A282C5BE"/>
+    <w:tmpl w:val="231AE3A4"/>
     <w:lvl w:ilvl="0">
       <w:start w:val="1"/>
       <w:numFmt w:val="bullet"/>
@@ -17282,9 +17172,9 @@
     </w:lvl>
   </w:abstractNum>
   <w:abstractNum w:abstractNumId="84" w15:restartNumberingAfterBreak="0">
-    <w:nsid w:val="7BBC1B7C"/>
+    <w:nsid w:val="7D626A93"/>
     <w:multiLevelType w:val="multilevel"/>
-    <w:tmpl w:val="57D850D6"/>
+    <w:tmpl w:val="C1DEF95E"/>
     <w:lvl w:ilvl="0">
       <w:start w:val="1"/>
       <w:numFmt w:val="bullet"/>
@@ -17431,9 +17321,9 @@
     </w:lvl>
   </w:abstractNum>
   <w:abstractNum w:abstractNumId="85" w15:restartNumberingAfterBreak="0">
-    <w:nsid w:val="7BFB24EC"/>
+    <w:nsid w:val="7D77102E"/>
     <w:multiLevelType w:val="multilevel"/>
-    <w:tmpl w:val="629EB172"/>
+    <w:tmpl w:val="B6BE32F2"/>
     <w:lvl w:ilvl="0">
       <w:start w:val="1"/>
       <w:numFmt w:val="bullet"/>
@@ -17580,9 +17470,9 @@
     </w:lvl>
   </w:abstractNum>
   <w:abstractNum w:abstractNumId="86" w15:restartNumberingAfterBreak="0">
-    <w:nsid w:val="7DDB10C3"/>
+    <w:nsid w:val="7DD65743"/>
     <w:multiLevelType w:val="multilevel"/>
-    <w:tmpl w:val="5510A86E"/>
+    <w:tmpl w:val="F934E6F6"/>
     <w:lvl w:ilvl="0">
       <w:start w:val="1"/>
       <w:numFmt w:val="bullet"/>
@@ -17729,9 +17619,9 @@
     </w:lvl>
   </w:abstractNum>
   <w:abstractNum w:abstractNumId="87" w15:restartNumberingAfterBreak="0">
-    <w:nsid w:val="7E9B4DD3"/>
+    <w:nsid w:val="7EA97AB5"/>
     <w:multiLevelType w:val="multilevel"/>
-    <w:tmpl w:val="A7366BBC"/>
+    <w:tmpl w:val="A7781B84"/>
     <w:lvl w:ilvl="0">
       <w:start w:val="1"/>
       <w:numFmt w:val="bullet"/>
@@ -17878,268 +17768,268 @@
     </w:lvl>
   </w:abstractNum>
   <w:num w:numId="1">
+    <w:abstractNumId w:val="55"/>
+  </w:num>
+  <w:num w:numId="2">
+    <w:abstractNumId w:val="41"/>
+  </w:num>
+  <w:num w:numId="3">
+    <w:abstractNumId w:val="70"/>
+  </w:num>
+  <w:num w:numId="4">
+    <w:abstractNumId w:val="67"/>
+  </w:num>
+  <w:num w:numId="5">
+    <w:abstractNumId w:val="39"/>
+  </w:num>
+  <w:num w:numId="6">
+    <w:abstractNumId w:val="71"/>
+  </w:num>
+  <w:num w:numId="7">
+    <w:abstractNumId w:val="74"/>
+  </w:num>
+  <w:num w:numId="8">
+    <w:abstractNumId w:val="29"/>
+  </w:num>
+  <w:num w:numId="9">
+    <w:abstractNumId w:val="85"/>
+  </w:num>
+  <w:num w:numId="10">
+    <w:abstractNumId w:val="87"/>
+  </w:num>
+  <w:num w:numId="11">
+    <w:abstractNumId w:val="82"/>
+  </w:num>
+  <w:num w:numId="12">
+    <w:abstractNumId w:val="18"/>
+  </w:num>
+  <w:num w:numId="13">
+    <w:abstractNumId w:val="72"/>
+  </w:num>
+  <w:num w:numId="14">
+    <w:abstractNumId w:val="79"/>
+  </w:num>
+  <w:num w:numId="15">
+    <w:abstractNumId w:val="17"/>
+  </w:num>
+  <w:num w:numId="16">
+    <w:abstractNumId w:val="40"/>
+  </w:num>
+  <w:num w:numId="17">
+    <w:abstractNumId w:val="56"/>
+  </w:num>
+  <w:num w:numId="18">
+    <w:abstractNumId w:val="20"/>
+  </w:num>
+  <w:num w:numId="19">
+    <w:abstractNumId w:val="28"/>
+  </w:num>
+  <w:num w:numId="20">
+    <w:abstractNumId w:val="19"/>
+  </w:num>
+  <w:num w:numId="21">
+    <w:abstractNumId w:val="53"/>
+  </w:num>
+  <w:num w:numId="22">
+    <w:abstractNumId w:val="69"/>
+  </w:num>
+  <w:num w:numId="23">
+    <w:abstractNumId w:val="9"/>
+  </w:num>
+  <w:num w:numId="24">
+    <w:abstractNumId w:val="25"/>
+  </w:num>
+  <w:num w:numId="25">
+    <w:abstractNumId w:val="23"/>
+  </w:num>
+  <w:num w:numId="26">
+    <w:abstractNumId w:val="43"/>
+  </w:num>
+  <w:num w:numId="27">
+    <w:abstractNumId w:val="13"/>
+  </w:num>
+  <w:num w:numId="28">
+    <w:abstractNumId w:val="10"/>
+  </w:num>
+  <w:num w:numId="29">
+    <w:abstractNumId w:val="52"/>
+  </w:num>
+  <w:num w:numId="30">
+    <w:abstractNumId w:val="2"/>
+  </w:num>
+  <w:num w:numId="31">
+    <w:abstractNumId w:val="51"/>
+  </w:num>
+  <w:num w:numId="32">
+    <w:abstractNumId w:val="60"/>
+  </w:num>
+  <w:num w:numId="33">
+    <w:abstractNumId w:val="81"/>
+  </w:num>
+  <w:num w:numId="34">
+    <w:abstractNumId w:val="27"/>
+  </w:num>
+  <w:num w:numId="35">
+    <w:abstractNumId w:val="3"/>
+  </w:num>
+  <w:num w:numId="36">
+    <w:abstractNumId w:val="65"/>
+  </w:num>
+  <w:num w:numId="37">
+    <w:abstractNumId w:val="21"/>
+  </w:num>
+  <w:num w:numId="38">
+    <w:abstractNumId w:val="24"/>
+  </w:num>
+  <w:num w:numId="39">
+    <w:abstractNumId w:val="48"/>
+  </w:num>
+  <w:num w:numId="40">
+    <w:abstractNumId w:val="76"/>
+  </w:num>
+  <w:num w:numId="41">
+    <w:abstractNumId w:val="1"/>
+  </w:num>
+  <w:num w:numId="42">
+    <w:abstractNumId w:val="30"/>
+  </w:num>
+  <w:num w:numId="43">
+    <w:abstractNumId w:val="75"/>
+  </w:num>
+  <w:num w:numId="44">
+    <w:abstractNumId w:val="45"/>
+  </w:num>
+  <w:num w:numId="45">
+    <w:abstractNumId w:val="46"/>
+  </w:num>
+  <w:num w:numId="46">
+    <w:abstractNumId w:val="49"/>
+  </w:num>
+  <w:num w:numId="47">
+    <w:abstractNumId w:val="31"/>
+  </w:num>
+  <w:num w:numId="48">
+    <w:abstractNumId w:val="12"/>
+  </w:num>
+  <w:num w:numId="49">
+    <w:abstractNumId w:val="47"/>
+  </w:num>
+  <w:num w:numId="50">
+    <w:abstractNumId w:val="73"/>
+  </w:num>
+  <w:num w:numId="51">
+    <w:abstractNumId w:val="36"/>
+  </w:num>
+  <w:num w:numId="52">
+    <w:abstractNumId w:val="78"/>
+  </w:num>
+  <w:num w:numId="53">
+    <w:abstractNumId w:val="6"/>
+  </w:num>
+  <w:num w:numId="54">
+    <w:abstractNumId w:val="33"/>
+  </w:num>
+  <w:num w:numId="55">
+    <w:abstractNumId w:val="32"/>
+  </w:num>
+  <w:num w:numId="56">
+    <w:abstractNumId w:val="84"/>
+  </w:num>
+  <w:num w:numId="57">
+    <w:abstractNumId w:val="22"/>
+  </w:num>
+  <w:num w:numId="58">
+    <w:abstractNumId w:val="4"/>
+  </w:num>
+  <w:num w:numId="59">
+    <w:abstractNumId w:val="15"/>
+  </w:num>
+  <w:num w:numId="60">
+    <w:abstractNumId w:val="61"/>
+  </w:num>
+  <w:num w:numId="61">
+    <w:abstractNumId w:val="57"/>
+  </w:num>
+  <w:num w:numId="62">
+    <w:abstractNumId w:val="8"/>
+  </w:num>
+  <w:num w:numId="63">
+    <w:abstractNumId w:val="44"/>
+  </w:num>
+  <w:num w:numId="64">
+    <w:abstractNumId w:val="16"/>
+  </w:num>
+  <w:num w:numId="65">
+    <w:abstractNumId w:val="38"/>
+  </w:num>
+  <w:num w:numId="66">
+    <w:abstractNumId w:val="68"/>
+  </w:num>
+  <w:num w:numId="67">
+    <w:abstractNumId w:val="0"/>
+  </w:num>
+  <w:num w:numId="68">
+    <w:abstractNumId w:val="62"/>
+  </w:num>
+  <w:num w:numId="69">
+    <w:abstractNumId w:val="77"/>
+  </w:num>
+  <w:num w:numId="70">
+    <w:abstractNumId w:val="34"/>
+  </w:num>
+  <w:num w:numId="71">
+    <w:abstractNumId w:val="37"/>
+  </w:num>
+  <w:num w:numId="72">
+    <w:abstractNumId w:val="63"/>
+  </w:num>
+  <w:num w:numId="73">
+    <w:abstractNumId w:val="7"/>
+  </w:num>
+  <w:num w:numId="74">
+    <w:abstractNumId w:val="11"/>
+  </w:num>
+  <w:num w:numId="75">
+    <w:abstractNumId w:val="14"/>
+  </w:num>
+  <w:num w:numId="76">
+    <w:abstractNumId w:val="66"/>
+  </w:num>
+  <w:num w:numId="77">
+    <w:abstractNumId w:val="54"/>
+  </w:num>
+  <w:num w:numId="78">
+    <w:abstractNumId w:val="42"/>
+  </w:num>
+  <w:num w:numId="79">
+    <w:abstractNumId w:val="59"/>
+  </w:num>
+  <w:num w:numId="80">
+    <w:abstractNumId w:val="50"/>
+  </w:num>
+  <w:num w:numId="81">
     <w:abstractNumId w:val="26"/>
   </w:num>
-  <w:num w:numId="2">
-    <w:abstractNumId w:val="60"/>
-  </w:num>
-  <w:num w:numId="3">
+  <w:num w:numId="82">
     <w:abstractNumId w:val="35"/>
   </w:num>
-  <w:num w:numId="4">
-    <w:abstractNumId w:val="33"/>
+  <w:num w:numId="83">
+    <w:abstractNumId w:val="64"/>
   </w:num>
-  <w:num w:numId="5">
-    <w:abstractNumId w:val="44"/>
+  <w:num w:numId="84">
+    <w:abstractNumId w:val="5"/>
   </w:num>
-  <w:num w:numId="6">
-    <w:abstractNumId w:val="28"/>
-  </w:num>
-  <w:num w:numId="7">
-    <w:abstractNumId w:val="72"/>
-  </w:num>
-  <w:num w:numId="8">
-    <w:abstractNumId w:val="82"/>
-  </w:num>
-  <w:num w:numId="9">
-    <w:abstractNumId w:val="10"/>
-  </w:num>
-  <w:num w:numId="10">
-    <w:abstractNumId w:val="76"/>
-  </w:num>
-  <w:num w:numId="11">
+  <w:num w:numId="85">
     <w:abstractNumId w:val="83"/>
   </w:num>
-  <w:num w:numId="12">
-    <w:abstractNumId w:val="49"/>
+  <w:num w:numId="86">
+    <w:abstractNumId w:val="58"/>
   </w:num>
-  <w:num w:numId="13">
-    <w:abstractNumId w:val="78"/>
-  </w:num>
-  <w:num w:numId="14">
-    <w:abstractNumId w:val="85"/>
-  </w:num>
-  <w:num w:numId="15">
-    <w:abstractNumId w:val="74"/>
-  </w:num>
-  <w:num w:numId="16">
-    <w:abstractNumId w:val="37"/>
-  </w:num>
-  <w:num w:numId="17">
-    <w:abstractNumId w:val="50"/>
-  </w:num>
-  <w:num w:numId="18">
-    <w:abstractNumId w:val="68"/>
-  </w:num>
-  <w:num w:numId="19">
-    <w:abstractNumId w:val="56"/>
-  </w:num>
-  <w:num w:numId="20">
-    <w:abstractNumId w:val="48"/>
-  </w:num>
-  <w:num w:numId="21">
-    <w:abstractNumId w:val="18"/>
-  </w:num>
-  <w:num w:numId="22">
-    <w:abstractNumId w:val="5"/>
-  </w:num>
-  <w:num w:numId="23">
-    <w:abstractNumId w:val="12"/>
-  </w:num>
-  <w:num w:numId="24">
-    <w:abstractNumId w:val="30"/>
-  </w:num>
-  <w:num w:numId="25">
-    <w:abstractNumId w:val="77"/>
-  </w:num>
-  <w:num w:numId="26">
-    <w:abstractNumId w:val="2"/>
-  </w:num>
-  <w:num w:numId="27">
-    <w:abstractNumId w:val="36"/>
-  </w:num>
-  <w:num w:numId="28">
-    <w:abstractNumId w:val="67"/>
-  </w:num>
-  <w:num w:numId="29">
-    <w:abstractNumId w:val="1"/>
-  </w:num>
-  <w:num w:numId="30">
-    <w:abstractNumId w:val="51"/>
-  </w:num>
-  <w:num w:numId="31">
-    <w:abstractNumId w:val="24"/>
-  </w:num>
-  <w:num w:numId="32">
-    <w:abstractNumId w:val="69"/>
-  </w:num>
-  <w:num w:numId="33">
-    <w:abstractNumId w:val="79"/>
-  </w:num>
-  <w:num w:numId="34">
-    <w:abstractNumId w:val="3"/>
-  </w:num>
-  <w:num w:numId="35">
-    <w:abstractNumId w:val="19"/>
-  </w:num>
-  <w:num w:numId="36">
-    <w:abstractNumId w:val="16"/>
-  </w:num>
-  <w:num w:numId="37">
-    <w:abstractNumId w:val="23"/>
-  </w:num>
-  <w:num w:numId="38">
-    <w:abstractNumId w:val="63"/>
-  </w:num>
-  <w:num w:numId="39">
-    <w:abstractNumId w:val="46"/>
-  </w:num>
-  <w:num w:numId="40">
-    <w:abstractNumId w:val="15"/>
-  </w:num>
-  <w:num w:numId="41">
-    <w:abstractNumId w:val="43"/>
-  </w:num>
-  <w:num w:numId="42">
-    <w:abstractNumId w:val="13"/>
-  </w:num>
-  <w:num w:numId="43">
-    <w:abstractNumId w:val="40"/>
-  </w:num>
-  <w:num w:numId="44">
-    <w:abstractNumId w:val="59"/>
-  </w:num>
-  <w:num w:numId="45">
-    <w:abstractNumId w:val="53"/>
-  </w:num>
-  <w:num w:numId="46">
-    <w:abstractNumId w:val="20"/>
-  </w:num>
-  <w:num w:numId="47">
-    <w:abstractNumId w:val="70"/>
-  </w:num>
-  <w:num w:numId="48">
-    <w:abstractNumId w:val="32"/>
-  </w:num>
-  <w:num w:numId="49">
-    <w:abstractNumId w:val="11"/>
-  </w:num>
-  <w:num w:numId="50">
-    <w:abstractNumId w:val="39"/>
-  </w:num>
-  <w:num w:numId="51">
-    <w:abstractNumId w:val="86"/>
-  </w:num>
-  <w:num w:numId="52">
-    <w:abstractNumId w:val="0"/>
-  </w:num>
-  <w:num w:numId="53">
-    <w:abstractNumId w:val="7"/>
-  </w:num>
-  <w:num w:numId="54">
-    <w:abstractNumId w:val="73"/>
-  </w:num>
-  <w:num w:numId="55">
-    <w:abstractNumId w:val="25"/>
-  </w:num>
-  <w:num w:numId="56">
-    <w:abstractNumId w:val="14"/>
-  </w:num>
-  <w:num w:numId="57">
-    <w:abstractNumId w:val="87"/>
-  </w:num>
-  <w:num w:numId="58">
-    <w:abstractNumId w:val="47"/>
-  </w:num>
-  <w:num w:numId="59">
-    <w:abstractNumId w:val="38"/>
-  </w:num>
-  <w:num w:numId="60">
-    <w:abstractNumId w:val="8"/>
-  </w:num>
-  <w:num w:numId="61">
-    <w:abstractNumId w:val="27"/>
-  </w:num>
-  <w:num w:numId="62">
-    <w:abstractNumId w:val="64"/>
-  </w:num>
-  <w:num w:numId="63">
-    <w:abstractNumId w:val="4"/>
-  </w:num>
-  <w:num w:numId="64">
-    <w:abstractNumId w:val="31"/>
-  </w:num>
-  <w:num w:numId="65">
-    <w:abstractNumId w:val="6"/>
-  </w:num>
-  <w:num w:numId="66">
-    <w:abstractNumId w:val="52"/>
-  </w:num>
-  <w:num w:numId="67">
-    <w:abstractNumId w:val="42"/>
-  </w:num>
-  <w:num w:numId="68">
-    <w:abstractNumId w:val="45"/>
-  </w:num>
-  <w:num w:numId="69">
-    <w:abstractNumId w:val="22"/>
-  </w:num>
-  <w:num w:numId="70">
-    <w:abstractNumId w:val="21"/>
-  </w:num>
-  <w:num w:numId="71">
-    <w:abstractNumId w:val="34"/>
-  </w:num>
-  <w:num w:numId="72">
-    <w:abstractNumId w:val="41"/>
-  </w:num>
-  <w:num w:numId="73">
-    <w:abstractNumId w:val="75"/>
-  </w:num>
-  <w:num w:numId="74">
-    <w:abstractNumId w:val="54"/>
-  </w:num>
-  <w:num w:numId="75">
-    <w:abstractNumId w:val="9"/>
-  </w:num>
-  <w:num w:numId="76">
-    <w:abstractNumId w:val="29"/>
-  </w:num>
-  <w:num w:numId="77">
-    <w:abstractNumId w:val="81"/>
-  </w:num>
-  <w:num w:numId="78">
-    <w:abstractNumId w:val="17"/>
-  </w:num>
-  <w:num w:numId="79">
-    <w:abstractNumId w:val="66"/>
-  </w:num>
-  <w:num w:numId="80">
-    <w:abstractNumId w:val="65"/>
-  </w:num>
-  <w:num w:numId="81">
+  <w:num w:numId="87">
     <w:abstractNumId w:val="80"/>
   </w:num>
-  <w:num w:numId="82">
-    <w:abstractNumId w:val="62"/>
-  </w:num>
-  <w:num w:numId="83">
-    <w:abstractNumId w:val="58"/>
-  </w:num>
-  <w:num w:numId="84">
-    <w:abstractNumId w:val="55"/>
-  </w:num>
-  <w:num w:numId="85">
-    <w:abstractNumId w:val="84"/>
-  </w:num>
-  <w:num w:numId="86">
-    <w:abstractNumId w:val="57"/>
-  </w:num>
-  <w:num w:numId="87">
-    <w:abstractNumId w:val="71"/>
-  </w:num>
   <w:num w:numId="88">
-    <w:abstractNumId w:val="61"/>
+    <w:abstractNumId w:val="86"/>
   </w:num>
   <w:numIdMacAtCleanup w:val="88"/>
 </w:numbering>

</xml_diff>